<commit_message>
Add LD2410 Config and base logic (defaults to pin 12)
</commit_message>
<xml_diff>
--- a/docs/Backenddoku - Draft.docx
+++ b/docs/Backenddoku - Draft.docx
@@ -63,39 +63,7 @@
           <w:sz w:val="22"/>
           <w:szCs w:val="22"/>
         </w:rPr>
-        <w:t>lle (</w:t>
-      </w:r>
-      <w:proofErr w:type="spellStart"/>
-      <w:r>
-        <w:rPr>
-          <w:sz w:val="22"/>
-          <w:szCs w:val="22"/>
-        </w:rPr>
-        <w:t>Incidents</w:t>
-      </w:r>
-      <w:proofErr w:type="spellEnd"/>
-      <w:r>
-        <w:rPr>
-          <w:sz w:val="22"/>
-          <w:szCs w:val="22"/>
-        </w:rPr>
-        <w:t xml:space="preserve">) und bietet eine </w:t>
-      </w:r>
-      <w:proofErr w:type="spellStart"/>
-      <w:r>
-        <w:rPr>
-          <w:sz w:val="22"/>
-          <w:szCs w:val="22"/>
-        </w:rPr>
-        <w:t>WebSocket</w:t>
-      </w:r>
-      <w:proofErr w:type="spellEnd"/>
-      <w:r>
-        <w:rPr>
-          <w:sz w:val="22"/>
-          <w:szCs w:val="22"/>
-        </w:rPr>
-        <w:t>-Schnittstelle f</w:t>
+        <w:t>lle (Incidents) und bietet eine WebSocket-Schnittstelle f</w:t>
       </w:r>
       <w:r>
         <w:rPr>
@@ -126,7 +94,7 @@
           <w:szCs w:val="22"/>
         </w:rPr>
         <w:pict w14:anchorId="22AD7A7E">
-          <v:rect id="_x0000_i1079" style="width:0;height:1.5pt" o:hralign="center" o:hrstd="t" o:hr="t" fillcolor="#a0a0a0" stroked="f"/>
+          <v:rect id="_x0000_i1025" style="width:0;height:1.5pt" o:hralign="center" o:hrstd="t" o:hr="t" fillcolor="#a0a0a0" stroked="f"/>
         </w:pict>
       </w:r>
     </w:p>
@@ -311,7 +279,6 @@
                 <w:szCs w:val="22"/>
               </w:rPr>
             </w:pPr>
-            <w:proofErr w:type="spellStart"/>
             <w:r>
               <w:rPr>
                 <w:sz w:val="22"/>
@@ -319,7 +286,6 @@
               </w:rPr>
               <w:t>Flask</w:t>
             </w:r>
-            <w:proofErr w:type="spellEnd"/>
           </w:p>
         </w:tc>
       </w:tr>
@@ -389,7 +355,6 @@
                 <w:szCs w:val="22"/>
               </w:rPr>
             </w:pPr>
-            <w:proofErr w:type="spellStart"/>
             <w:r>
               <w:rPr>
                 <w:sz w:val="22"/>
@@ -397,47 +362,28 @@
               </w:rPr>
               <w:t>WebSocket</w:t>
             </w:r>
-            <w:proofErr w:type="spellEnd"/>
-          </w:p>
-        </w:tc>
-        <w:tc>
-          <w:tcPr>
-            <w:tcW w:w="0" w:type="auto"/>
-            <w:vAlign w:val="center"/>
-            <w:hideMark/>
-          </w:tcPr>
-          <w:p>
-            <w:pPr>
-              <w:rPr>
-                <w:sz w:val="22"/>
-                <w:szCs w:val="22"/>
-              </w:rPr>
-            </w:pPr>
-            <w:proofErr w:type="spellStart"/>
-            <w:r>
-              <w:rPr>
-                <w:sz w:val="22"/>
-                <w:szCs w:val="22"/>
-              </w:rPr>
-              <w:t>Flask</w:t>
-            </w:r>
-            <w:proofErr w:type="spellEnd"/>
-            <w:r>
-              <w:rPr>
-                <w:sz w:val="22"/>
-                <w:szCs w:val="22"/>
-              </w:rPr>
-              <w:t xml:space="preserve">-Sock, </w:t>
-            </w:r>
-            <w:proofErr w:type="spellStart"/>
-            <w:r>
-              <w:rPr>
-                <w:sz w:val="22"/>
-                <w:szCs w:val="22"/>
-              </w:rPr>
-              <w:t>Flask-SocketIO</w:t>
-            </w:r>
-            <w:proofErr w:type="spellEnd"/>
+          </w:p>
+        </w:tc>
+        <w:tc>
+          <w:tcPr>
+            <w:tcW w:w="0" w:type="auto"/>
+            <w:vAlign w:val="center"/>
+            <w:hideMark/>
+          </w:tcPr>
+          <w:p>
+            <w:pPr>
+              <w:rPr>
+                <w:sz w:val="22"/>
+                <w:szCs w:val="22"/>
+              </w:rPr>
+            </w:pPr>
+            <w:r>
+              <w:rPr>
+                <w:sz w:val="22"/>
+                <w:szCs w:val="22"/>
+              </w:rPr>
+              <w:t>Flask-Sock</w:t>
+            </w:r>
           </w:p>
         </w:tc>
       </w:tr>
@@ -534,17 +480,8 @@
                 <w:sz w:val="22"/>
                 <w:szCs w:val="22"/>
               </w:rPr>
-              <w:t xml:space="preserve">MQTT mit </w:t>
-            </w:r>
-            <w:proofErr w:type="spellStart"/>
-            <w:r>
-              <w:rPr>
-                <w:sz w:val="22"/>
-                <w:szCs w:val="22"/>
-              </w:rPr>
-              <w:t>paho-mqtt</w:t>
-            </w:r>
-            <w:proofErr w:type="spellEnd"/>
+              <w:t>MQTT mit paho-mqtt</w:t>
+            </w:r>
           </w:p>
         </w:tc>
       </w:tr>
@@ -570,47 +507,29 @@
                 <w:sz w:val="22"/>
                 <w:szCs w:val="22"/>
               </w:rPr>
-              <w:t>Rate-</w:t>
-            </w:r>
-            <w:proofErr w:type="spellStart"/>
-            <w:r>
-              <w:rPr>
-                <w:sz w:val="22"/>
-                <w:szCs w:val="22"/>
-              </w:rPr>
-              <w:t>Limiting</w:t>
-            </w:r>
-            <w:proofErr w:type="spellEnd"/>
-          </w:p>
-        </w:tc>
-        <w:tc>
-          <w:tcPr>
-            <w:tcW w:w="0" w:type="auto"/>
-            <w:vAlign w:val="center"/>
-            <w:hideMark/>
-          </w:tcPr>
-          <w:p>
-            <w:pPr>
-              <w:rPr>
-                <w:sz w:val="22"/>
-                <w:szCs w:val="22"/>
-              </w:rPr>
-            </w:pPr>
-            <w:proofErr w:type="spellStart"/>
-            <w:r>
-              <w:rPr>
-                <w:sz w:val="22"/>
-                <w:szCs w:val="22"/>
-              </w:rPr>
-              <w:t>Flask</w:t>
-            </w:r>
-            <w:proofErr w:type="spellEnd"/>
-            <w:r>
-              <w:rPr>
-                <w:sz w:val="22"/>
-                <w:szCs w:val="22"/>
-              </w:rPr>
-              <w:t>-Limiter</w:t>
+              <w:t>Rate-Limiting</w:t>
+            </w:r>
+          </w:p>
+        </w:tc>
+        <w:tc>
+          <w:tcPr>
+            <w:tcW w:w="0" w:type="auto"/>
+            <w:vAlign w:val="center"/>
+            <w:hideMark/>
+          </w:tcPr>
+          <w:p>
+            <w:pPr>
+              <w:rPr>
+                <w:sz w:val="22"/>
+                <w:szCs w:val="22"/>
+              </w:rPr>
+            </w:pPr>
+            <w:r>
+              <w:rPr>
+                <w:sz w:val="22"/>
+                <w:szCs w:val="22"/>
+              </w:rPr>
+              <w:t>Flask-Limiter</w:t>
             </w:r>
           </w:p>
         </w:tc>
@@ -659,23 +578,7 @@
                 <w:sz w:val="22"/>
                 <w:szCs w:val="22"/>
               </w:rPr>
-              <w:t>Passwort-</w:t>
-            </w:r>
-            <w:proofErr w:type="spellStart"/>
-            <w:r>
-              <w:rPr>
-                <w:sz w:val="22"/>
-                <w:szCs w:val="22"/>
-              </w:rPr>
-              <w:t>Hashing</w:t>
-            </w:r>
-            <w:proofErr w:type="spellEnd"/>
-            <w:r>
-              <w:rPr>
-                <w:sz w:val="22"/>
-                <w:szCs w:val="22"/>
-              </w:rPr>
-              <w:t xml:space="preserve"> mit Werkzeug</w:t>
+              <w:t>Passwort-Hashing mit Werkzeug</w:t>
             </w:r>
           </w:p>
         </w:tc>
@@ -719,21 +622,12 @@
                 <w:szCs w:val="22"/>
               </w:rPr>
             </w:pPr>
-            <w:proofErr w:type="spellStart"/>
-            <w:r>
-              <w:rPr>
-                <w:sz w:val="22"/>
-                <w:szCs w:val="22"/>
-              </w:rPr>
-              <w:t>Flask</w:t>
-            </w:r>
-            <w:proofErr w:type="spellEnd"/>
-            <w:r>
-              <w:rPr>
-                <w:sz w:val="22"/>
-                <w:szCs w:val="22"/>
-              </w:rPr>
-              <w:t>-CORS</w:t>
+            <w:r>
+              <w:rPr>
+                <w:sz w:val="22"/>
+                <w:szCs w:val="22"/>
+              </w:rPr>
+              <w:t>Flask-CORS</w:t>
             </w:r>
           </w:p>
         </w:tc>
@@ -804,62 +698,35 @@
                 <w:szCs w:val="22"/>
               </w:rPr>
             </w:pPr>
-            <w:proofErr w:type="gramStart"/>
-            <w:r>
-              <w:rPr>
-                <w:sz w:val="22"/>
-                <w:szCs w:val="22"/>
-              </w:rPr>
-              <w:t>.</w:t>
-            </w:r>
-            <w:proofErr w:type="spellStart"/>
-            <w:r>
-              <w:rPr>
-                <w:sz w:val="22"/>
-                <w:szCs w:val="22"/>
-              </w:rPr>
-              <w:t>env</w:t>
-            </w:r>
-            <w:proofErr w:type="spellEnd"/>
-            <w:proofErr w:type="gramEnd"/>
-            <w:r>
-              <w:rPr>
-                <w:sz w:val="22"/>
-                <w:szCs w:val="22"/>
-              </w:rPr>
-              <w:t>-Verwaltung</w:t>
-            </w:r>
-          </w:p>
-        </w:tc>
-        <w:tc>
-          <w:tcPr>
-            <w:tcW w:w="0" w:type="auto"/>
-            <w:vAlign w:val="center"/>
-            <w:hideMark/>
-          </w:tcPr>
-          <w:p>
-            <w:pPr>
-              <w:rPr>
-                <w:sz w:val="22"/>
-                <w:szCs w:val="22"/>
-              </w:rPr>
-            </w:pPr>
-            <w:r>
-              <w:rPr>
-                <w:sz w:val="22"/>
-                <w:szCs w:val="22"/>
-              </w:rPr>
-              <w:t>Python-</w:t>
-            </w:r>
-            <w:proofErr w:type="spellStart"/>
-            <w:r>
-              <w:rPr>
-                <w:sz w:val="22"/>
-                <w:szCs w:val="22"/>
-              </w:rPr>
-              <w:t>dotenv</w:t>
-            </w:r>
-            <w:proofErr w:type="spellEnd"/>
+            <w:r>
+              <w:rPr>
+                <w:sz w:val="22"/>
+                <w:szCs w:val="22"/>
+              </w:rPr>
+              <w:t>.env-Verwaltung</w:t>
+            </w:r>
+          </w:p>
+        </w:tc>
+        <w:tc>
+          <w:tcPr>
+            <w:tcW w:w="0" w:type="auto"/>
+            <w:vAlign w:val="center"/>
+            <w:hideMark/>
+          </w:tcPr>
+          <w:p>
+            <w:pPr>
+              <w:rPr>
+                <w:sz w:val="22"/>
+                <w:szCs w:val="22"/>
+              </w:rPr>
+            </w:pPr>
+            <w:r>
+              <w:rPr>
+                <w:sz w:val="22"/>
+                <w:szCs w:val="22"/>
+              </w:rPr>
+              <w:t>Python-dotenv</w:t>
+            </w:r>
           </w:p>
         </w:tc>
       </w:tr>
@@ -877,7 +744,7 @@
           <w:szCs w:val="22"/>
         </w:rPr>
         <w:pict w14:anchorId="74410538">
-          <v:rect id="_x0000_i1080" style="width:0;height:1.5pt" o:hralign="center" o:hrstd="t" o:hr="t" fillcolor="#a0a0a0" stroked="f"/>
+          <v:rect id="_x0000_i1026" style="width:0;height:1.5pt" o:hralign="center" o:hrstd="t" o:hr="t" fillcolor="#a0a0a0" stroked="f"/>
         </w:pict>
       </w:r>
     </w:p>
@@ -897,19 +764,8 @@
           <w:sz w:val="22"/>
           <w:szCs w:val="22"/>
         </w:rPr>
-        <w:t xml:space="preserve">3. Hauptfunktionen des </w:t>
-      </w:r>
-      <w:proofErr w:type="spellStart"/>
-      <w:r>
-        <w:rPr>
-          <w:b/>
-          <w:bCs/>
-          <w:sz w:val="22"/>
-          <w:szCs w:val="22"/>
-        </w:rPr>
-        <w:t>Backends</w:t>
-      </w:r>
-      <w:proofErr w:type="spellEnd"/>
+        <w:t>3. Hauptfunktionen des Backends</w:t>
+      </w:r>
     </w:p>
     <w:p>
       <w:pPr>
@@ -946,23 +802,7 @@
           <w:sz w:val="22"/>
           <w:szCs w:val="22"/>
         </w:rPr>
-        <w:t>JWT-basierte Authentifizierung (/</w:t>
-      </w:r>
-      <w:proofErr w:type="spellStart"/>
-      <w:r>
-        <w:rPr>
-          <w:sz w:val="22"/>
-          <w:szCs w:val="22"/>
-        </w:rPr>
-        <w:t>login</w:t>
-      </w:r>
-      <w:proofErr w:type="spellEnd"/>
-      <w:r>
-        <w:rPr>
-          <w:sz w:val="22"/>
-          <w:szCs w:val="22"/>
-        </w:rPr>
-        <w:t>, @jwt_required)</w:t>
+        <w:t>JWT-basierte Authentifizierung (/login, @jwt_required)</w:t>
       </w:r>
     </w:p>
     <w:p>
@@ -974,30 +814,16 @@
         <w:rPr>
           <w:sz w:val="22"/>
           <w:szCs w:val="22"/>
-        </w:rPr>
-      </w:pPr>
-      <w:r>
-        <w:rPr>
-          <w:sz w:val="22"/>
-          <w:szCs w:val="22"/>
-        </w:rPr>
-        <w:t>Passwort-Hash-Prüfung (</w:t>
-      </w:r>
-      <w:proofErr w:type="spellStart"/>
-      <w:r>
-        <w:rPr>
-          <w:sz w:val="22"/>
-          <w:szCs w:val="22"/>
-        </w:rPr>
-        <w:t>check_password_hash</w:t>
-      </w:r>
-      <w:proofErr w:type="spellEnd"/>
-      <w:r>
-        <w:rPr>
-          <w:sz w:val="22"/>
-          <w:szCs w:val="22"/>
-        </w:rPr>
-        <w:t>)</w:t>
+          <w:lang w:val="en-US"/>
+        </w:rPr>
+      </w:pPr>
+      <w:r>
+        <w:rPr>
+          <w:sz w:val="22"/>
+          <w:szCs w:val="22"/>
+          <w:lang w:val="en-US"/>
+        </w:rPr>
+        <w:t>Passwort-Hash-Prüfung (check_password_hash)</w:t>
       </w:r>
     </w:p>
     <w:p>
@@ -1016,23 +842,7 @@
           <w:sz w:val="22"/>
           <w:szCs w:val="22"/>
         </w:rPr>
-        <w:t>IP-basiertes Rate-</w:t>
-      </w:r>
-      <w:proofErr w:type="spellStart"/>
-      <w:r>
-        <w:rPr>
-          <w:sz w:val="22"/>
-          <w:szCs w:val="22"/>
-        </w:rPr>
-        <w:t>Limiting</w:t>
-      </w:r>
-      <w:proofErr w:type="spellEnd"/>
-      <w:r>
-        <w:rPr>
-          <w:sz w:val="22"/>
-          <w:szCs w:val="22"/>
-        </w:rPr>
-        <w:t xml:space="preserve"> mit Sperrfunktion bei zu vielen Fehlversuchen</w:t>
+        <w:t>IP-basiertes Rate-Limiting mit Sperrfunktion bei zu vielen Fehlversuchen</w:t>
       </w:r>
     </w:p>
     <w:p>
@@ -1051,27 +861,7 @@
           <w:sz w:val="22"/>
           <w:szCs w:val="22"/>
         </w:rPr>
-        <w:t xml:space="preserve">3.2 </w:t>
-      </w:r>
-      <w:proofErr w:type="spellStart"/>
-      <w:r>
-        <w:rPr>
-          <w:b/>
-          <w:bCs/>
-          <w:sz w:val="22"/>
-          <w:szCs w:val="22"/>
-        </w:rPr>
-        <w:t>WebSocket</w:t>
-      </w:r>
-      <w:proofErr w:type="spellEnd"/>
-      <w:r>
-        <w:rPr>
-          <w:b/>
-          <w:bCs/>
-          <w:sz w:val="22"/>
-          <w:szCs w:val="22"/>
-        </w:rPr>
-        <w:t>-Unterstützung</w:t>
+        <w:t>3.2 WebSocket-Unterstützung</w:t>
       </w:r>
     </w:p>
     <w:p>
@@ -1085,37 +875,12 @@
           <w:szCs w:val="22"/>
         </w:rPr>
       </w:pPr>
-      <w:proofErr w:type="spellStart"/>
-      <w:r>
-        <w:rPr>
-          <w:sz w:val="22"/>
-          <w:szCs w:val="22"/>
-        </w:rPr>
-        <w:t>WebSocket</w:t>
-      </w:r>
-      <w:proofErr w:type="spellEnd"/>
-      <w:r>
-        <w:rPr>
-          <w:sz w:val="22"/>
-          <w:szCs w:val="22"/>
-        </w:rPr>
-        <w:t>-Route (/</w:t>
-      </w:r>
-      <w:proofErr w:type="spellStart"/>
-      <w:r>
-        <w:rPr>
-          <w:sz w:val="22"/>
-          <w:szCs w:val="22"/>
-        </w:rPr>
-        <w:t>ws</w:t>
-      </w:r>
-      <w:proofErr w:type="spellEnd"/>
-      <w:r>
-        <w:rPr>
-          <w:sz w:val="22"/>
-          <w:szCs w:val="22"/>
-        </w:rPr>
-        <w:t>) zur bidirektionalen Kommunikation</w:t>
+      <w:r>
+        <w:rPr>
+          <w:sz w:val="22"/>
+          <w:szCs w:val="22"/>
+        </w:rPr>
+        <w:t>WebSocket-Route (/ws) zur bidirektionalen Kommunikation</w:t>
       </w:r>
     </w:p>
     <w:p>
@@ -1167,21 +932,12 @@
           <w:szCs w:val="22"/>
         </w:rPr>
       </w:pPr>
-      <w:proofErr w:type="spellStart"/>
-      <w:r>
-        <w:rPr>
-          <w:sz w:val="22"/>
-          <w:szCs w:val="22"/>
-        </w:rPr>
-        <w:t>Subscribed</w:t>
-      </w:r>
-      <w:proofErr w:type="spellEnd"/>
-      <w:r>
-        <w:rPr>
-          <w:sz w:val="22"/>
-          <w:szCs w:val="22"/>
-        </w:rPr>
-        <w:t xml:space="preserve"> Topics:</w:t>
+      <w:r>
+        <w:rPr>
+          <w:sz w:val="22"/>
+          <w:szCs w:val="22"/>
+        </w:rPr>
+        <w:t>Subscribed Topics:</w:t>
       </w:r>
     </w:p>
     <w:p>
@@ -1201,23 +957,7 @@
           <w:szCs w:val="22"/>
         </w:rPr>
         <w:lastRenderedPageBreak/>
-        <w:t>RZ/</w:t>
-      </w:r>
-      <w:proofErr w:type="spellStart"/>
-      <w:r>
-        <w:rPr>
-          <w:sz w:val="22"/>
-          <w:szCs w:val="22"/>
-        </w:rPr>
-        <w:t>data</w:t>
-      </w:r>
-      <w:proofErr w:type="spellEnd"/>
-      <w:r>
-        <w:rPr>
-          <w:sz w:val="22"/>
-          <w:szCs w:val="22"/>
-        </w:rPr>
-        <w:t>: Sensordaten (JSON)</w:t>
+        <w:t>RZ/data: Sensordaten (JSON)</w:t>
       </w:r>
     </w:p>
     <w:p>
@@ -1236,23 +976,7 @@
           <w:sz w:val="22"/>
           <w:szCs w:val="22"/>
         </w:rPr>
-        <w:t>RZ/</w:t>
-      </w:r>
-      <w:proofErr w:type="spellStart"/>
-      <w:r>
-        <w:rPr>
-          <w:sz w:val="22"/>
-          <w:szCs w:val="22"/>
-        </w:rPr>
-        <w:t>config</w:t>
-      </w:r>
-      <w:proofErr w:type="spellEnd"/>
-      <w:r>
-        <w:rPr>
-          <w:sz w:val="22"/>
-          <w:szCs w:val="22"/>
-        </w:rPr>
-        <w:t>: Konfigurationen</w:t>
+        <w:t>RZ/config: Konfigurationen</w:t>
       </w:r>
     </w:p>
     <w:p>
@@ -1271,23 +995,7 @@
           <w:sz w:val="22"/>
           <w:szCs w:val="22"/>
         </w:rPr>
-        <w:t>RZ/</w:t>
-      </w:r>
-      <w:proofErr w:type="spellStart"/>
-      <w:r>
-        <w:rPr>
-          <w:sz w:val="22"/>
-          <w:szCs w:val="22"/>
-        </w:rPr>
-        <w:t>incidents</w:t>
-      </w:r>
-      <w:proofErr w:type="spellEnd"/>
-      <w:r>
-        <w:rPr>
-          <w:sz w:val="22"/>
-          <w:szCs w:val="22"/>
-        </w:rPr>
-        <w:t>: Vorfälle/Alarme</w:t>
+        <w:t>RZ/incidents: Vorfälle/Alarme</w:t>
       </w:r>
     </w:p>
     <w:p>
@@ -1306,17 +1014,8 @@
           <w:sz w:val="22"/>
           <w:szCs w:val="22"/>
         </w:rPr>
-        <w:t xml:space="preserve">Dynamische Nachrichtenübertragung mit zufälligen </w:t>
-      </w:r>
-      <w:proofErr w:type="spellStart"/>
-      <w:r>
-        <w:rPr>
-          <w:sz w:val="22"/>
-          <w:szCs w:val="22"/>
-        </w:rPr>
-        <w:t>msgIDs</w:t>
-      </w:r>
-      <w:proofErr w:type="spellEnd"/>
+        <w:t>Dynamische Nachrichtenübertragung mit zufälligen msgIDs</w:t>
+      </w:r>
     </w:p>
     <w:p>
       <w:pPr>
@@ -1402,39 +1101,7 @@
           <w:sz w:val="22"/>
           <w:szCs w:val="22"/>
         </w:rPr>
-        <w:t>Konfigurationsbefehlen (</w:t>
-      </w:r>
-      <w:proofErr w:type="spellStart"/>
-      <w:r>
-        <w:rPr>
-          <w:sz w:val="22"/>
-          <w:szCs w:val="22"/>
-        </w:rPr>
-        <w:t>setConfig</w:t>
-      </w:r>
-      <w:proofErr w:type="spellEnd"/>
-      <w:r>
-        <w:rPr>
-          <w:sz w:val="22"/>
-          <w:szCs w:val="22"/>
-        </w:rPr>
-        <w:t xml:space="preserve">, </w:t>
-      </w:r>
-      <w:proofErr w:type="spellStart"/>
-      <w:r>
-        <w:rPr>
-          <w:sz w:val="22"/>
-          <w:szCs w:val="22"/>
-        </w:rPr>
-        <w:t>getConfig</w:t>
-      </w:r>
-      <w:proofErr w:type="spellEnd"/>
-      <w:r>
-        <w:rPr>
-          <w:sz w:val="22"/>
-          <w:szCs w:val="22"/>
-        </w:rPr>
-        <w:t>)</w:t>
+        <w:t>Konfigurationsbefehlen (setConfig, getConfig)</w:t>
       </w:r>
     </w:p>
     <w:p>
@@ -1448,21 +1115,12 @@
           <w:szCs w:val="22"/>
         </w:rPr>
       </w:pPr>
-      <w:proofErr w:type="spellStart"/>
-      <w:r>
-        <w:rPr>
-          <w:sz w:val="22"/>
-          <w:szCs w:val="22"/>
-        </w:rPr>
-        <w:t>Incidents</w:t>
-      </w:r>
-      <w:proofErr w:type="spellEnd"/>
-      <w:r>
-        <w:rPr>
-          <w:sz w:val="22"/>
-          <w:szCs w:val="22"/>
-        </w:rPr>
-        <w:t xml:space="preserve"> (Alarme)</w:t>
+      <w:r>
+        <w:rPr>
+          <w:sz w:val="22"/>
+          <w:szCs w:val="22"/>
+        </w:rPr>
+        <w:t>Incidents (Alarme)</w:t>
       </w:r>
     </w:p>
     <w:p>
@@ -1634,17 +1292,8 @@
                 <w:sz w:val="22"/>
                 <w:szCs w:val="22"/>
               </w:rPr>
-              <w:t>/</w:t>
-            </w:r>
-            <w:proofErr w:type="spellStart"/>
-            <w:r>
-              <w:rPr>
-                <w:sz w:val="22"/>
-                <w:szCs w:val="22"/>
-              </w:rPr>
-              <w:t>login</w:t>
-            </w:r>
-            <w:proofErr w:type="spellEnd"/>
+              <w:t>/login</w:t>
+            </w:r>
           </w:p>
         </w:tc>
         <w:tc>
@@ -1737,17 +1386,8 @@
                 <w:sz w:val="22"/>
                 <w:szCs w:val="22"/>
               </w:rPr>
-              <w:t>/</w:t>
-            </w:r>
-            <w:proofErr w:type="spellStart"/>
-            <w:r>
-              <w:rPr>
-                <w:sz w:val="22"/>
-                <w:szCs w:val="22"/>
-              </w:rPr>
-              <w:t>getConfig</w:t>
-            </w:r>
-            <w:proofErr w:type="spellEnd"/>
+              <w:t>/getConfig</w:t>
+            </w:r>
           </w:p>
         </w:tc>
         <w:tc>
@@ -1840,17 +1480,8 @@
                 <w:sz w:val="22"/>
                 <w:szCs w:val="22"/>
               </w:rPr>
-              <w:t>/</w:t>
-            </w:r>
-            <w:proofErr w:type="spellStart"/>
-            <w:r>
-              <w:rPr>
-                <w:sz w:val="22"/>
-                <w:szCs w:val="22"/>
-              </w:rPr>
-              <w:t>setConfig</w:t>
-            </w:r>
-            <w:proofErr w:type="spellEnd"/>
+              <w:t>/setConfig</w:t>
+            </w:r>
           </w:p>
         </w:tc>
         <w:tc>
@@ -1943,17 +1574,8 @@
                 <w:sz w:val="22"/>
                 <w:szCs w:val="22"/>
               </w:rPr>
-              <w:t>/</w:t>
-            </w:r>
-            <w:proofErr w:type="spellStart"/>
-            <w:r>
-              <w:rPr>
-                <w:sz w:val="22"/>
-                <w:szCs w:val="22"/>
-              </w:rPr>
-              <w:t>addAccessID</w:t>
-            </w:r>
-            <w:proofErr w:type="spellEnd"/>
+              <w:t>/addAccessID</w:t>
+            </w:r>
           </w:p>
         </w:tc>
         <w:tc>
@@ -2046,17 +1668,8 @@
                 <w:sz w:val="22"/>
                 <w:szCs w:val="22"/>
               </w:rPr>
-              <w:t>/</w:t>
-            </w:r>
-            <w:proofErr w:type="spellStart"/>
-            <w:r>
-              <w:rPr>
-                <w:sz w:val="22"/>
-                <w:szCs w:val="22"/>
-              </w:rPr>
-              <w:t>data</w:t>
-            </w:r>
-            <w:proofErr w:type="spellEnd"/>
+              <w:t>/data</w:t>
+            </w:r>
           </w:p>
         </w:tc>
         <w:tc>
@@ -2149,17 +1762,8 @@
                 <w:sz w:val="22"/>
                 <w:szCs w:val="22"/>
               </w:rPr>
-              <w:t>/</w:t>
-            </w:r>
-            <w:proofErr w:type="spellStart"/>
-            <w:r>
-              <w:rPr>
-                <w:sz w:val="22"/>
-                <w:szCs w:val="22"/>
-              </w:rPr>
-              <w:t>incidents</w:t>
-            </w:r>
-            <w:proofErr w:type="spellEnd"/>
+              <w:t>/incidents</w:t>
+            </w:r>
           </w:p>
         </w:tc>
         <w:tc>
@@ -2252,33 +1856,8 @@
                 <w:sz w:val="22"/>
                 <w:szCs w:val="22"/>
               </w:rPr>
-              <w:t>/</w:t>
-            </w:r>
-            <w:proofErr w:type="spellStart"/>
-            <w:r>
-              <w:rPr>
-                <w:sz w:val="22"/>
-                <w:szCs w:val="22"/>
-              </w:rPr>
-              <w:t>user</w:t>
-            </w:r>
-            <w:proofErr w:type="spellEnd"/>
-            <w:r>
-              <w:rPr>
-                <w:sz w:val="22"/>
-                <w:szCs w:val="22"/>
-              </w:rPr>
-              <w:t>/</w:t>
-            </w:r>
-            <w:proofErr w:type="spellStart"/>
-            <w:r>
-              <w:rPr>
-                <w:sz w:val="22"/>
-                <w:szCs w:val="22"/>
-              </w:rPr>
-              <w:t>profile</w:t>
-            </w:r>
-            <w:proofErr w:type="spellEnd"/>
+              <w:t>/user/profile</w:t>
+            </w:r>
           </w:p>
         </w:tc>
         <w:tc>
@@ -2371,17 +1950,8 @@
                 <w:sz w:val="22"/>
                 <w:szCs w:val="22"/>
               </w:rPr>
-              <w:t>/</w:t>
-            </w:r>
-            <w:proofErr w:type="spellStart"/>
-            <w:r>
-              <w:rPr>
-                <w:sz w:val="22"/>
-                <w:szCs w:val="22"/>
-              </w:rPr>
-              <w:t>health</w:t>
-            </w:r>
-            <w:proofErr w:type="spellEnd"/>
+              <w:t>/health</w:t>
+            </w:r>
           </w:p>
         </w:tc>
         <w:tc>
@@ -2466,7 +2036,7 @@
           <w:szCs w:val="22"/>
         </w:rPr>
         <w:pict w14:anchorId="7D722030">
-          <v:rect id="_x0000_i1081" style="width:0;height:1.5pt" o:hralign="center" o:hrstd="t" o:hr="t" fillcolor="#a0a0a0" stroked="f"/>
+          <v:rect id="_x0000_i1027" style="width:0;height:1.5pt" o:hralign="center" o:hrstd="t" o:hr="t" fillcolor="#a0a0a0" stroked="f"/>
         </w:pict>
       </w:r>
     </w:p>
@@ -2498,7 +2068,6 @@
           <w:szCs w:val="22"/>
         </w:rPr>
       </w:pPr>
-      <w:proofErr w:type="spellStart"/>
       <w:r>
         <w:rPr>
           <w:b/>
@@ -2508,7 +2077,6 @@
         </w:rPr>
         <w:t>users</w:t>
       </w:r>
-      <w:proofErr w:type="spellEnd"/>
     </w:p>
     <w:tbl>
       <w:tblPr>
@@ -2601,7 +2169,6 @@
                 <w:szCs w:val="22"/>
               </w:rPr>
             </w:pPr>
-            <w:proofErr w:type="spellStart"/>
             <w:r>
               <w:rPr>
                 <w:sz w:val="22"/>
@@ -2609,7 +2176,6 @@
               </w:rPr>
               <w:t>id</w:t>
             </w:r>
-            <w:proofErr w:type="spellEnd"/>
           </w:p>
         </w:tc>
         <w:tc>
@@ -2652,7 +2218,6 @@
                 <w:szCs w:val="22"/>
               </w:rPr>
             </w:pPr>
-            <w:proofErr w:type="spellStart"/>
             <w:r>
               <w:rPr>
                 <w:sz w:val="22"/>
@@ -2660,7 +2225,6 @@
               </w:rPr>
               <w:t>username</w:t>
             </w:r>
-            <w:proofErr w:type="spellEnd"/>
           </w:p>
         </w:tc>
         <w:tc>
@@ -2703,7 +2267,6 @@
                 <w:szCs w:val="22"/>
               </w:rPr>
             </w:pPr>
-            <w:proofErr w:type="spellStart"/>
             <w:r>
               <w:rPr>
                 <w:sz w:val="22"/>
@@ -2711,7 +2274,6 @@
               </w:rPr>
               <w:t>password</w:t>
             </w:r>
-            <w:proofErr w:type="spellEnd"/>
           </w:p>
         </w:tc>
         <w:tc>
@@ -2747,7 +2309,6 @@
           <w:szCs w:val="22"/>
         </w:rPr>
       </w:pPr>
-      <w:proofErr w:type="spellStart"/>
       <w:r>
         <w:rPr>
           <w:b/>
@@ -2757,7 +2318,6 @@
         </w:rPr>
         <w:t>dashboard_data</w:t>
       </w:r>
-      <w:proofErr w:type="spellEnd"/>
     </w:p>
     <w:tbl>
       <w:tblPr>
@@ -2851,7 +2411,6 @@
                 <w:szCs w:val="22"/>
               </w:rPr>
             </w:pPr>
-            <w:proofErr w:type="spellStart"/>
             <w:r>
               <w:rPr>
                 <w:sz w:val="22"/>
@@ -2859,7 +2418,6 @@
               </w:rPr>
               <w:t>timestamp</w:t>
             </w:r>
-            <w:proofErr w:type="spellEnd"/>
           </w:p>
         </w:tc>
         <w:tc>
@@ -2902,7 +2460,6 @@
                 <w:szCs w:val="22"/>
               </w:rPr>
             </w:pPr>
-            <w:proofErr w:type="spellStart"/>
             <w:r>
               <w:rPr>
                 <w:sz w:val="22"/>
@@ -2910,7 +2467,6 @@
               </w:rPr>
               <w:t>value</w:t>
             </w:r>
-            <w:proofErr w:type="spellEnd"/>
           </w:p>
         </w:tc>
         <w:tc>
@@ -2946,7 +2502,6 @@
           <w:szCs w:val="22"/>
         </w:rPr>
       </w:pPr>
-      <w:proofErr w:type="spellStart"/>
       <w:r>
         <w:rPr>
           <w:b/>
@@ -2956,7 +2511,6 @@
         </w:rPr>
         <w:t>incidents</w:t>
       </w:r>
-      <w:proofErr w:type="spellEnd"/>
     </w:p>
     <w:tbl>
       <w:tblPr>
@@ -3049,7 +2603,6 @@
                 <w:szCs w:val="22"/>
               </w:rPr>
             </w:pPr>
-            <w:proofErr w:type="spellStart"/>
             <w:r>
               <w:rPr>
                 <w:sz w:val="22"/>
@@ -3057,7 +2610,6 @@
               </w:rPr>
               <w:t>id</w:t>
             </w:r>
-            <w:proofErr w:type="spellEnd"/>
           </w:p>
         </w:tc>
         <w:tc>
@@ -3100,7 +2652,6 @@
                 <w:szCs w:val="22"/>
               </w:rPr>
             </w:pPr>
-            <w:proofErr w:type="spellStart"/>
             <w:r>
               <w:rPr>
                 <w:sz w:val="22"/>
@@ -3108,7 +2659,6 @@
               </w:rPr>
               <w:t>timestamp</w:t>
             </w:r>
-            <w:proofErr w:type="spellEnd"/>
           </w:p>
         </w:tc>
         <w:tc>
@@ -3200,7 +2750,6 @@
                 <w:szCs w:val="22"/>
               </w:rPr>
             </w:pPr>
-            <w:proofErr w:type="spellStart"/>
             <w:r>
               <w:rPr>
                 <w:sz w:val="22"/>
@@ -3208,7 +2757,6 @@
               </w:rPr>
               <w:t>value</w:t>
             </w:r>
-            <w:proofErr w:type="spellEnd"/>
           </w:p>
         </w:tc>
         <w:tc>
@@ -3248,7 +2796,7 @@
           <w:szCs w:val="22"/>
         </w:rPr>
         <w:pict w14:anchorId="1E49D28B">
-          <v:rect id="_x0000_i1082" style="width:0;height:1.5pt" o:hralign="center" o:hrstd="t" o:hr="t" fillcolor="#a0a0a0" stroked="f"/>
+          <v:rect id="_x0000_i1028" style="width:0;height:1.5pt" o:hralign="center" o:hrstd="t" o:hr="t" fillcolor="#a0a0a0" stroked="f"/>
         </w:pict>
       </w:r>
     </w:p>
@@ -3282,7 +2830,6 @@
           <w:szCs w:val="22"/>
         </w:rPr>
       </w:pPr>
-      <w:proofErr w:type="spellStart"/>
       <w:r>
         <w:rPr>
           <w:b/>
@@ -3290,17 +2837,7 @@
           <w:sz w:val="22"/>
           <w:szCs w:val="22"/>
         </w:rPr>
-        <w:t>Tokenbasierte</w:t>
-      </w:r>
-      <w:proofErr w:type="spellEnd"/>
-      <w:r>
-        <w:rPr>
-          <w:b/>
-          <w:bCs/>
-          <w:sz w:val="22"/>
-          <w:szCs w:val="22"/>
-        </w:rPr>
-        <w:t xml:space="preserve"> Authentifizierung:</w:t>
+        <w:t>Tokenbasierte Authentifizierung:</w:t>
       </w:r>
       <w:r>
         <w:rPr>
@@ -3328,27 +2865,7 @@
           <w:sz w:val="22"/>
           <w:szCs w:val="22"/>
         </w:rPr>
-        <w:t>Rate-</w:t>
-      </w:r>
-      <w:proofErr w:type="spellStart"/>
-      <w:r>
-        <w:rPr>
-          <w:b/>
-          <w:bCs/>
-          <w:sz w:val="22"/>
-          <w:szCs w:val="22"/>
-        </w:rPr>
-        <w:t>Limiting</w:t>
-      </w:r>
-      <w:proofErr w:type="spellEnd"/>
-      <w:r>
-        <w:rPr>
-          <w:b/>
-          <w:bCs/>
-          <w:sz w:val="22"/>
-          <w:szCs w:val="22"/>
-        </w:rPr>
-        <w:t>:</w:t>
+        <w:t>Rate-Limiting:</w:t>
       </w:r>
       <w:r>
         <w:rPr>
@@ -3376,14 +2893,14 @@
           <w:sz w:val="22"/>
           <w:szCs w:val="22"/>
         </w:rPr>
-        <w:t>CORS-Freischaltung:</w:t>
-      </w:r>
-      <w:r>
-        <w:rPr>
-          <w:sz w:val="22"/>
-          <w:szCs w:val="22"/>
-        </w:rPr>
-        <w:t xml:space="preserve"> Für alle Ursprünge erlaubt.</w:t>
+        <w:t>Passwortsicherheit:</w:t>
+      </w:r>
+      <w:r>
+        <w:rPr>
+          <w:sz w:val="22"/>
+          <w:szCs w:val="22"/>
+        </w:rPr>
+        <w:t xml:space="preserve"> Speicherung gehashter Passwörter mit werkzeug.security.</w:t>
       </w:r>
     </w:p>
     <w:p>
@@ -3404,48 +2921,7 @@
           <w:sz w:val="22"/>
           <w:szCs w:val="22"/>
         </w:rPr>
-        <w:t>Passwortsicherheit:</w:t>
-      </w:r>
-      <w:r>
-        <w:rPr>
-          <w:sz w:val="22"/>
-          <w:szCs w:val="22"/>
-        </w:rPr>
-        <w:t xml:space="preserve"> Speicherung </w:t>
-      </w:r>
-      <w:proofErr w:type="spellStart"/>
-      <w:r>
-        <w:rPr>
-          <w:sz w:val="22"/>
-          <w:szCs w:val="22"/>
-        </w:rPr>
-        <w:t>gehashter</w:t>
-      </w:r>
-      <w:proofErr w:type="spellEnd"/>
-      <w:r>
-        <w:rPr>
-          <w:sz w:val="22"/>
-          <w:szCs w:val="22"/>
-        </w:rPr>
-        <w:t xml:space="preserve"> Passwörter mit </w:t>
-      </w:r>
-      <w:proofErr w:type="spellStart"/>
-      <w:proofErr w:type="gramStart"/>
-      <w:r>
-        <w:rPr>
-          <w:sz w:val="22"/>
-          <w:szCs w:val="22"/>
-        </w:rPr>
-        <w:t>werkzeug.security</w:t>
-      </w:r>
-      <w:proofErr w:type="spellEnd"/>
-      <w:proofErr w:type="gramEnd"/>
-      <w:r>
-        <w:rPr>
-          <w:sz w:val="22"/>
-          <w:szCs w:val="22"/>
-        </w:rPr>
-        <w:t>.</w:t>
+        <w:t>Passwortgesicherter MQTT Broker</w:t>
       </w:r>
     </w:p>
     <w:p>
@@ -3460,8 +2936,8 @@
           <w:sz w:val="22"/>
           <w:szCs w:val="22"/>
         </w:rPr>
-        <w:pict w14:anchorId="111ED0C7">
-          <v:rect id="_x0000_i1083" style="width:0;height:1.5pt" o:hralign="center" o:hrstd="t" o:hr="t" fillcolor="#a0a0a0" stroked="f"/>
+        <w:pict w14:anchorId="663C1132">
+          <v:rect id="_x0000_i1030" style="width:0;height:1.5pt" o:hralign="center" o:hrstd="t" o:hr="t" fillcolor="#a0a0a0" stroked="f"/>
         </w:pict>
       </w:r>
     </w:p>
@@ -3481,372 +2957,17 @@
           <w:sz w:val="22"/>
           <w:szCs w:val="22"/>
         </w:rPr>
-        <w:t>6. MQTT-Datenfluss (vereinfacht)</w:t>
-      </w:r>
-    </w:p>
-    <w:p>
-      <w:pPr>
-        <w:rPr>
-          <w:sz w:val="22"/>
-          <w:szCs w:val="22"/>
-        </w:rPr>
-      </w:pPr>
-      <w:proofErr w:type="spellStart"/>
-      <w:r>
-        <w:rPr>
-          <w:sz w:val="22"/>
-          <w:szCs w:val="22"/>
-        </w:rPr>
-        <w:t>mermaid</w:t>
-      </w:r>
-      <w:proofErr w:type="spellEnd"/>
-    </w:p>
-    <w:p>
-      <w:pPr>
-        <w:rPr>
-          <w:sz w:val="22"/>
-          <w:szCs w:val="22"/>
-        </w:rPr>
-      </w:pPr>
-      <w:proofErr w:type="spellStart"/>
-      <w:r>
-        <w:rPr>
-          <w:sz w:val="22"/>
-          <w:szCs w:val="22"/>
-        </w:rPr>
-        <w:t>KopierenBearbeiten</w:t>
-      </w:r>
-      <w:proofErr w:type="spellEnd"/>
-    </w:p>
-    <w:p>
-      <w:pPr>
-        <w:rPr>
-          <w:sz w:val="22"/>
-          <w:szCs w:val="22"/>
-        </w:rPr>
-      </w:pPr>
-      <w:proofErr w:type="spellStart"/>
-      <w:r>
-        <w:rPr>
-          <w:sz w:val="22"/>
-          <w:szCs w:val="22"/>
-        </w:rPr>
-        <w:t>sequenceDiagram</w:t>
-      </w:r>
-      <w:proofErr w:type="spellEnd"/>
-    </w:p>
-    <w:p>
-      <w:pPr>
-        <w:rPr>
-          <w:sz w:val="22"/>
-          <w:szCs w:val="22"/>
-        </w:rPr>
-      </w:pPr>
-      <w:r>
-        <w:rPr>
-          <w:sz w:val="22"/>
-          <w:szCs w:val="22"/>
-        </w:rPr>
-        <w:t>Client -&gt;&gt; Backend (</w:t>
-      </w:r>
-      <w:proofErr w:type="spellStart"/>
-      <w:r>
-        <w:rPr>
-          <w:sz w:val="22"/>
-          <w:szCs w:val="22"/>
-        </w:rPr>
-        <w:t>Flask</w:t>
-      </w:r>
-      <w:proofErr w:type="spellEnd"/>
-      <w:r>
-        <w:rPr>
-          <w:sz w:val="22"/>
-          <w:szCs w:val="22"/>
-        </w:rPr>
-        <w:t>): /</w:t>
-      </w:r>
-      <w:proofErr w:type="spellStart"/>
-      <w:r>
-        <w:rPr>
-          <w:sz w:val="22"/>
-          <w:szCs w:val="22"/>
-        </w:rPr>
-        <w:t>setConfig</w:t>
-      </w:r>
-      <w:proofErr w:type="spellEnd"/>
-      <w:r>
-        <w:rPr>
-          <w:sz w:val="22"/>
-          <w:szCs w:val="22"/>
-        </w:rPr>
-        <w:t xml:space="preserve"> (POST)</w:t>
-      </w:r>
-    </w:p>
-    <w:p>
-      <w:pPr>
-        <w:rPr>
-          <w:sz w:val="22"/>
-          <w:szCs w:val="22"/>
-        </w:rPr>
-      </w:pPr>
-      <w:r>
-        <w:rPr>
-          <w:sz w:val="22"/>
-          <w:szCs w:val="22"/>
-        </w:rPr>
-        <w:t xml:space="preserve">Backend -&gt;&gt; </w:t>
-      </w:r>
-      <w:proofErr w:type="gramStart"/>
-      <w:r>
-        <w:rPr>
-          <w:sz w:val="22"/>
-          <w:szCs w:val="22"/>
-        </w:rPr>
-        <w:t>MQTT Broker</w:t>
-      </w:r>
-      <w:proofErr w:type="gramEnd"/>
-      <w:r>
-        <w:rPr>
-          <w:sz w:val="22"/>
-          <w:szCs w:val="22"/>
-        </w:rPr>
-        <w:t xml:space="preserve">: </w:t>
-      </w:r>
-      <w:proofErr w:type="spellStart"/>
-      <w:r>
-        <w:rPr>
-          <w:sz w:val="22"/>
-          <w:szCs w:val="22"/>
-        </w:rPr>
-        <w:t>send_</w:t>
-      </w:r>
-      <w:proofErr w:type="gramStart"/>
-      <w:r>
-        <w:rPr>
-          <w:sz w:val="22"/>
-          <w:szCs w:val="22"/>
-        </w:rPr>
-        <w:t>message</w:t>
-      </w:r>
-      <w:proofErr w:type="spellEnd"/>
-      <w:r>
-        <w:rPr>
-          <w:sz w:val="22"/>
-          <w:szCs w:val="22"/>
-        </w:rPr>
-        <w:t>(</w:t>
-      </w:r>
-      <w:proofErr w:type="gramEnd"/>
-      <w:r>
-        <w:rPr>
-          <w:sz w:val="22"/>
-          <w:szCs w:val="22"/>
-        </w:rPr>
-        <w:t>"RZ/</w:t>
-      </w:r>
-      <w:proofErr w:type="spellStart"/>
-      <w:r>
-        <w:rPr>
-          <w:sz w:val="22"/>
-          <w:szCs w:val="22"/>
-        </w:rPr>
-        <w:t>config</w:t>
-      </w:r>
-      <w:proofErr w:type="spellEnd"/>
-      <w:r>
-        <w:rPr>
-          <w:sz w:val="22"/>
-          <w:szCs w:val="22"/>
-        </w:rPr>
-        <w:t xml:space="preserve">", </w:t>
-      </w:r>
-      <w:proofErr w:type="spellStart"/>
-      <w:r>
-        <w:rPr>
-          <w:sz w:val="22"/>
-          <w:szCs w:val="22"/>
-        </w:rPr>
-        <w:t>payload</w:t>
-      </w:r>
-      <w:proofErr w:type="spellEnd"/>
-      <w:r>
-        <w:rPr>
-          <w:sz w:val="22"/>
-          <w:szCs w:val="22"/>
-        </w:rPr>
-        <w:t>)</w:t>
-      </w:r>
-    </w:p>
-    <w:p>
-      <w:pPr>
-        <w:rPr>
-          <w:sz w:val="22"/>
-          <w:szCs w:val="22"/>
-        </w:rPr>
-      </w:pPr>
-      <w:r>
-        <w:rPr>
-          <w:sz w:val="22"/>
-          <w:szCs w:val="22"/>
-        </w:rPr>
-        <w:t xml:space="preserve">Sensoren -&gt;&gt; </w:t>
-      </w:r>
-      <w:proofErr w:type="gramStart"/>
-      <w:r>
-        <w:rPr>
-          <w:sz w:val="22"/>
-          <w:szCs w:val="22"/>
-        </w:rPr>
-        <w:t>MQTT Broker</w:t>
-      </w:r>
-      <w:proofErr w:type="gramEnd"/>
-      <w:r>
-        <w:rPr>
-          <w:sz w:val="22"/>
-          <w:szCs w:val="22"/>
-        </w:rPr>
-        <w:t xml:space="preserve">: </w:t>
-      </w:r>
-      <w:proofErr w:type="spellStart"/>
-      <w:r>
-        <w:rPr>
-          <w:sz w:val="22"/>
-          <w:szCs w:val="22"/>
-        </w:rPr>
-        <w:t>send_</w:t>
-      </w:r>
-      <w:proofErr w:type="gramStart"/>
-      <w:r>
-        <w:rPr>
-          <w:sz w:val="22"/>
-          <w:szCs w:val="22"/>
-        </w:rPr>
-        <w:t>data</w:t>
-      </w:r>
-      <w:proofErr w:type="spellEnd"/>
-      <w:r>
-        <w:rPr>
-          <w:sz w:val="22"/>
-          <w:szCs w:val="22"/>
-        </w:rPr>
-        <w:t>(</w:t>
-      </w:r>
-      <w:proofErr w:type="gramEnd"/>
-      <w:r>
-        <w:rPr>
-          <w:sz w:val="22"/>
-          <w:szCs w:val="22"/>
-        </w:rPr>
-        <w:t>"RZ/</w:t>
-      </w:r>
-      <w:proofErr w:type="spellStart"/>
-      <w:r>
-        <w:rPr>
-          <w:sz w:val="22"/>
-          <w:szCs w:val="22"/>
-        </w:rPr>
-        <w:t>data</w:t>
-      </w:r>
-      <w:proofErr w:type="spellEnd"/>
-      <w:r>
-        <w:rPr>
-          <w:sz w:val="22"/>
-          <w:szCs w:val="22"/>
-        </w:rPr>
-        <w:t xml:space="preserve">", </w:t>
-      </w:r>
-      <w:proofErr w:type="spellStart"/>
-      <w:r>
-        <w:rPr>
-          <w:sz w:val="22"/>
-          <w:szCs w:val="22"/>
-        </w:rPr>
-        <w:t>json</w:t>
-      </w:r>
-      <w:proofErr w:type="spellEnd"/>
-      <w:r>
-        <w:rPr>
-          <w:sz w:val="22"/>
-          <w:szCs w:val="22"/>
-        </w:rPr>
-        <w:t>)</w:t>
-      </w:r>
-    </w:p>
-    <w:p>
-      <w:pPr>
-        <w:rPr>
-          <w:sz w:val="22"/>
-          <w:szCs w:val="22"/>
-        </w:rPr>
-      </w:pPr>
-      <w:proofErr w:type="gramStart"/>
-      <w:r>
-        <w:rPr>
-          <w:sz w:val="22"/>
-          <w:szCs w:val="22"/>
-        </w:rPr>
-        <w:t>MQTT Broker</w:t>
-      </w:r>
-      <w:proofErr w:type="gramEnd"/>
-      <w:r>
-        <w:rPr>
-          <w:sz w:val="22"/>
-          <w:szCs w:val="22"/>
-        </w:rPr>
-        <w:t xml:space="preserve"> --&gt;&gt; Backend (Handler): </w:t>
-      </w:r>
-      <w:proofErr w:type="spellStart"/>
-      <w:r>
-        <w:rPr>
-          <w:sz w:val="22"/>
-          <w:szCs w:val="22"/>
-        </w:rPr>
-        <w:t>on_message</w:t>
-      </w:r>
-      <w:proofErr w:type="spellEnd"/>
-      <w:r>
-        <w:rPr>
-          <w:sz w:val="22"/>
-          <w:szCs w:val="22"/>
-        </w:rPr>
-        <w:t xml:space="preserve"> -&gt; Datenbank + </w:t>
-      </w:r>
-      <w:proofErr w:type="spellStart"/>
-      <w:r>
-        <w:rPr>
-          <w:sz w:val="22"/>
-          <w:szCs w:val="22"/>
-        </w:rPr>
-        <w:t>WebSocket</w:t>
-      </w:r>
-      <w:proofErr w:type="spellEnd"/>
-    </w:p>
-    <w:p>
-      <w:pPr>
-        <w:rPr>
-          <w:sz w:val="22"/>
-          <w:szCs w:val="22"/>
-        </w:rPr>
-      </w:pPr>
-      <w:r>
-        <w:rPr>
-          <w:sz w:val="22"/>
-          <w:szCs w:val="22"/>
-        </w:rPr>
-        <w:pict w14:anchorId="663C1132">
-          <v:rect id="_x0000_i1084" style="width:0;height:1.5pt" o:hralign="center" o:hrstd="t" o:hr="t" fillcolor="#a0a0a0" stroked="f"/>
-        </w:pict>
-      </w:r>
-    </w:p>
-    <w:p>
-      <w:pPr>
+        <w:t>6</w:t>
+      </w:r>
+      <w:r>
         <w:rPr>
           <w:b/>
           <w:bCs/>
           <w:sz w:val="22"/>
           <w:szCs w:val="22"/>
         </w:rPr>
-      </w:pPr>
+        <w:t xml:space="preserve">. </w:t>
+      </w:r>
       <w:r>
         <w:rPr>
           <w:b/>
@@ -3854,853 +2975,7 @@
           <w:sz w:val="22"/>
           <w:szCs w:val="22"/>
         </w:rPr>
-        <w:t>7. Projektstatus und Ausblick</w:t>
-      </w:r>
-    </w:p>
-    <w:p>
-      <w:pPr>
-        <w:numPr>
-          <w:ilvl w:val="0"/>
-          <w:numId w:val="5"/>
-        </w:numPr>
-        <w:rPr>
-          <w:sz w:val="22"/>
-          <w:szCs w:val="22"/>
-        </w:rPr>
-      </w:pPr>
-      <w:r>
-        <w:rPr>
-          <w:rFonts w:ascii="Segoe UI Emoji" w:hAnsi="Segoe UI Emoji" w:cs="Segoe UI Emoji"/>
-          <w:sz w:val="22"/>
-          <w:szCs w:val="22"/>
-        </w:rPr>
-        <w:t>✅</w:t>
-      </w:r>
-      <w:r>
-        <w:rPr>
-          <w:sz w:val="22"/>
-          <w:szCs w:val="22"/>
-        </w:rPr>
-        <w:t xml:space="preserve"> Funktionale REST-API mit Authentifizierung</w:t>
-      </w:r>
-    </w:p>
-    <w:p>
-      <w:pPr>
-        <w:numPr>
-          <w:ilvl w:val="0"/>
-          <w:numId w:val="5"/>
-        </w:numPr>
-        <w:rPr>
-          <w:sz w:val="22"/>
-          <w:szCs w:val="22"/>
-        </w:rPr>
-      </w:pPr>
-      <w:r>
-        <w:rPr>
-          <w:rFonts w:ascii="Segoe UI Emoji" w:hAnsi="Segoe UI Emoji" w:cs="Segoe UI Emoji"/>
-          <w:sz w:val="22"/>
-          <w:szCs w:val="22"/>
-        </w:rPr>
-        <w:t>✅</w:t>
-      </w:r>
-      <w:r>
-        <w:rPr>
-          <w:sz w:val="22"/>
-          <w:szCs w:val="22"/>
-        </w:rPr>
-        <w:t xml:space="preserve"> </w:t>
-      </w:r>
-      <w:proofErr w:type="spellStart"/>
-      <w:r>
-        <w:rPr>
-          <w:sz w:val="22"/>
-          <w:szCs w:val="22"/>
-        </w:rPr>
-        <w:t>WebSocket</w:t>
-      </w:r>
-      <w:proofErr w:type="spellEnd"/>
-      <w:r>
-        <w:rPr>
-          <w:sz w:val="22"/>
-          <w:szCs w:val="22"/>
-        </w:rPr>
-        <w:t xml:space="preserve"> für Live-Datenübertragung</w:t>
-      </w:r>
-    </w:p>
-    <w:p>
-      <w:pPr>
-        <w:numPr>
-          <w:ilvl w:val="0"/>
-          <w:numId w:val="5"/>
-        </w:numPr>
-        <w:rPr>
-          <w:sz w:val="22"/>
-          <w:szCs w:val="22"/>
-        </w:rPr>
-      </w:pPr>
-      <w:r>
-        <w:rPr>
-          <w:rFonts w:ascii="Segoe UI Emoji" w:hAnsi="Segoe UI Emoji" w:cs="Segoe UI Emoji"/>
-          <w:sz w:val="22"/>
-          <w:szCs w:val="22"/>
-        </w:rPr>
-        <w:t>✅</w:t>
-      </w:r>
-      <w:r>
-        <w:rPr>
-          <w:sz w:val="22"/>
-          <w:szCs w:val="22"/>
-        </w:rPr>
-        <w:t xml:space="preserve"> MQTT vollständig angebunden</w:t>
-      </w:r>
-    </w:p>
-    <w:p>
-      <w:pPr>
-        <w:numPr>
-          <w:ilvl w:val="0"/>
-          <w:numId w:val="5"/>
-        </w:numPr>
-        <w:rPr>
-          <w:sz w:val="22"/>
-          <w:szCs w:val="22"/>
-        </w:rPr>
-      </w:pPr>
-      <w:r>
-        <w:rPr>
-          <w:rFonts w:ascii="Segoe UI Emoji" w:hAnsi="Segoe UI Emoji" w:cs="Segoe UI Emoji"/>
-          <w:sz w:val="22"/>
-          <w:szCs w:val="22"/>
-        </w:rPr>
-        <w:lastRenderedPageBreak/>
-        <w:t>🟡</w:t>
-      </w:r>
-      <w:r>
-        <w:rPr>
-          <w:sz w:val="22"/>
-          <w:szCs w:val="22"/>
-        </w:rPr>
-        <w:t xml:space="preserve"> Mock-Datengenerator vorhanden (für Debugging)</w:t>
-      </w:r>
-    </w:p>
-    <w:p>
-      <w:pPr>
-        <w:numPr>
-          <w:ilvl w:val="0"/>
-          <w:numId w:val="5"/>
-        </w:numPr>
-        <w:rPr>
-          <w:sz w:val="22"/>
-          <w:szCs w:val="22"/>
-        </w:rPr>
-      </w:pPr>
-      <w:r>
-        <w:rPr>
-          <w:rFonts w:ascii="Segoe UI Emoji" w:hAnsi="Segoe UI Emoji" w:cs="Segoe UI Emoji"/>
-          <w:sz w:val="22"/>
-          <w:szCs w:val="22"/>
-        </w:rPr>
-        <w:t>🛠️</w:t>
-      </w:r>
-      <w:r>
-        <w:rPr>
-          <w:sz w:val="22"/>
-          <w:szCs w:val="22"/>
-        </w:rPr>
-        <w:t xml:space="preserve"> </w:t>
-      </w:r>
-      <w:r>
-        <w:rPr>
-          <w:b/>
-          <w:bCs/>
-          <w:sz w:val="22"/>
-          <w:szCs w:val="22"/>
-        </w:rPr>
-        <w:t>TODO:</w:t>
-      </w:r>
-    </w:p>
-    <w:p>
-      <w:pPr>
-        <w:numPr>
-          <w:ilvl w:val="1"/>
-          <w:numId w:val="5"/>
-        </w:numPr>
-        <w:rPr>
-          <w:sz w:val="22"/>
-          <w:szCs w:val="22"/>
-        </w:rPr>
-      </w:pPr>
-      <w:r>
-        <w:rPr>
-          <w:sz w:val="22"/>
-          <w:szCs w:val="22"/>
-        </w:rPr>
-        <w:t xml:space="preserve">Volle </w:t>
-      </w:r>
-      <w:proofErr w:type="spellStart"/>
-      <w:r>
-        <w:rPr>
-          <w:sz w:val="22"/>
-          <w:szCs w:val="22"/>
-        </w:rPr>
-        <w:t>WebSocket</w:t>
-      </w:r>
-      <w:proofErr w:type="spellEnd"/>
-      <w:r>
-        <w:rPr>
-          <w:sz w:val="22"/>
-          <w:szCs w:val="22"/>
-        </w:rPr>
-        <w:t>-Unterstützung für Konfigurationen</w:t>
-      </w:r>
-    </w:p>
-    <w:p>
-      <w:pPr>
-        <w:numPr>
-          <w:ilvl w:val="1"/>
-          <w:numId w:val="5"/>
-        </w:numPr>
-        <w:rPr>
-          <w:sz w:val="22"/>
-          <w:szCs w:val="22"/>
-        </w:rPr>
-      </w:pPr>
-      <w:r>
-        <w:rPr>
-          <w:sz w:val="22"/>
-          <w:szCs w:val="22"/>
-        </w:rPr>
-        <w:t>Asynchrone Verarbeitung von MQTT-Antworten</w:t>
-      </w:r>
-    </w:p>
-    <w:p>
-      <w:pPr>
-        <w:numPr>
-          <w:ilvl w:val="1"/>
-          <w:numId w:val="5"/>
-        </w:numPr>
-        <w:rPr>
-          <w:sz w:val="22"/>
-          <w:szCs w:val="22"/>
-        </w:rPr>
-      </w:pPr>
-      <w:r>
-        <w:rPr>
-          <w:sz w:val="22"/>
-          <w:szCs w:val="22"/>
-        </w:rPr>
-        <w:t>Migration zu PostgreSQL für produktive Umgebung</w:t>
-      </w:r>
-    </w:p>
-    <w:p>
-      <w:pPr>
-        <w:rPr>
-          <w:sz w:val="22"/>
-          <w:szCs w:val="22"/>
-        </w:rPr>
-      </w:pPr>
-      <w:r>
-        <w:rPr>
-          <w:sz w:val="22"/>
-          <w:szCs w:val="22"/>
-        </w:rPr>
-        <w:pict w14:anchorId="296CA021">
-          <v:rect id="_x0000_i1085" style="width:0;height:1.5pt" o:hralign="center" o:hrstd="t" o:hr="t" fillcolor="#a0a0a0" stroked="f"/>
-        </w:pict>
-      </w:r>
-    </w:p>
-    <w:p>
-      <w:pPr>
-        <w:rPr>
-          <w:b/>
-          <w:bCs/>
-          <w:sz w:val="22"/>
-          <w:szCs w:val="22"/>
-        </w:rPr>
-      </w:pPr>
-      <w:r>
-        <w:rPr>
-          <w:b/>
-          <w:bCs/>
-          <w:sz w:val="22"/>
-          <w:szCs w:val="22"/>
-        </w:rPr>
-        <w:t>8. Beispielhafte API-Calls</w:t>
-      </w:r>
-    </w:p>
-    <w:p>
-      <w:pPr>
-        <w:rPr>
-          <w:sz w:val="22"/>
-          <w:szCs w:val="22"/>
-        </w:rPr>
-      </w:pPr>
-      <w:r>
-        <w:rPr>
-          <w:sz w:val="22"/>
-          <w:szCs w:val="22"/>
-        </w:rPr>
-        <w:t>h</w:t>
-      </w:r>
-    </w:p>
-    <w:p>
-      <w:pPr>
-        <w:rPr>
-          <w:sz w:val="22"/>
-          <w:szCs w:val="22"/>
-        </w:rPr>
-      </w:pPr>
-      <w:proofErr w:type="spellStart"/>
-      <w:r>
-        <w:rPr>
-          <w:sz w:val="22"/>
-          <w:szCs w:val="22"/>
-        </w:rPr>
-        <w:t>KopierenBearbeiten</w:t>
-      </w:r>
-      <w:proofErr w:type="spellEnd"/>
-    </w:p>
-    <w:p>
-      <w:pPr>
-        <w:rPr>
-          <w:sz w:val="22"/>
-          <w:szCs w:val="22"/>
-        </w:rPr>
-      </w:pPr>
-      <w:r>
-        <w:rPr>
-          <w:sz w:val="22"/>
-          <w:szCs w:val="22"/>
-        </w:rPr>
-        <w:t>POST /</w:t>
-      </w:r>
-      <w:proofErr w:type="spellStart"/>
-      <w:r>
-        <w:rPr>
-          <w:sz w:val="22"/>
-          <w:szCs w:val="22"/>
-        </w:rPr>
-        <w:t>login</w:t>
-      </w:r>
-      <w:proofErr w:type="spellEnd"/>
-    </w:p>
-    <w:p>
-      <w:pPr>
-        <w:rPr>
-          <w:sz w:val="22"/>
-          <w:szCs w:val="22"/>
-        </w:rPr>
-      </w:pPr>
-      <w:r>
-        <w:rPr>
-          <w:sz w:val="22"/>
-          <w:szCs w:val="22"/>
-        </w:rPr>
-        <w:t xml:space="preserve">Content-Type: </w:t>
-      </w:r>
-      <w:proofErr w:type="spellStart"/>
-      <w:r>
-        <w:rPr>
-          <w:sz w:val="22"/>
-          <w:szCs w:val="22"/>
-        </w:rPr>
-        <w:t>application</w:t>
-      </w:r>
-      <w:proofErr w:type="spellEnd"/>
-      <w:r>
-        <w:rPr>
-          <w:sz w:val="22"/>
-          <w:szCs w:val="22"/>
-        </w:rPr>
-        <w:t>/</w:t>
-      </w:r>
-      <w:proofErr w:type="spellStart"/>
-      <w:r>
-        <w:rPr>
-          <w:sz w:val="22"/>
-          <w:szCs w:val="22"/>
-        </w:rPr>
-        <w:t>json</w:t>
-      </w:r>
-      <w:proofErr w:type="spellEnd"/>
-    </w:p>
-    <w:p>
-      <w:pPr>
-        <w:rPr>
-          <w:sz w:val="22"/>
-          <w:szCs w:val="22"/>
-        </w:rPr>
-      </w:pPr>
-    </w:p>
-    <w:p>
-      <w:pPr>
-        <w:rPr>
-          <w:sz w:val="22"/>
-          <w:szCs w:val="22"/>
-        </w:rPr>
-      </w:pPr>
-      <w:r>
-        <w:rPr>
-          <w:sz w:val="22"/>
-          <w:szCs w:val="22"/>
-        </w:rPr>
-        <w:t>{</w:t>
-      </w:r>
-    </w:p>
-    <w:p>
-      <w:pPr>
-        <w:rPr>
-          <w:sz w:val="22"/>
-          <w:szCs w:val="22"/>
-        </w:rPr>
-      </w:pPr>
-      <w:r>
-        <w:rPr>
-          <w:sz w:val="22"/>
-          <w:szCs w:val="22"/>
-        </w:rPr>
-        <w:t xml:space="preserve">  "</w:t>
-      </w:r>
-      <w:proofErr w:type="spellStart"/>
-      <w:r>
-        <w:rPr>
-          <w:sz w:val="22"/>
-          <w:szCs w:val="22"/>
-        </w:rPr>
-        <w:t>username</w:t>
-      </w:r>
-      <w:proofErr w:type="spellEnd"/>
-      <w:r>
-        <w:rPr>
-          <w:sz w:val="22"/>
-          <w:szCs w:val="22"/>
-        </w:rPr>
-        <w:t>": "</w:t>
-      </w:r>
-      <w:proofErr w:type="spellStart"/>
-      <w:r>
-        <w:rPr>
-          <w:sz w:val="22"/>
-          <w:szCs w:val="22"/>
-        </w:rPr>
-        <w:t>admin</w:t>
-      </w:r>
-      <w:proofErr w:type="spellEnd"/>
-      <w:r>
-        <w:rPr>
-          <w:sz w:val="22"/>
-          <w:szCs w:val="22"/>
-        </w:rPr>
-        <w:t>",</w:t>
-      </w:r>
-    </w:p>
-    <w:p>
-      <w:pPr>
-        <w:rPr>
-          <w:sz w:val="22"/>
-          <w:szCs w:val="22"/>
-        </w:rPr>
-      </w:pPr>
-      <w:r>
-        <w:rPr>
-          <w:sz w:val="22"/>
-          <w:szCs w:val="22"/>
-        </w:rPr>
-        <w:t xml:space="preserve">  "</w:t>
-      </w:r>
-      <w:proofErr w:type="spellStart"/>
-      <w:r>
-        <w:rPr>
-          <w:sz w:val="22"/>
-          <w:szCs w:val="22"/>
-        </w:rPr>
-        <w:t>password</w:t>
-      </w:r>
-      <w:proofErr w:type="spellEnd"/>
-      <w:r>
-        <w:rPr>
-          <w:sz w:val="22"/>
-          <w:szCs w:val="22"/>
-        </w:rPr>
-        <w:t>": "secure123"</w:t>
-      </w:r>
-    </w:p>
-    <w:p>
-      <w:pPr>
-        <w:rPr>
-          <w:sz w:val="22"/>
-          <w:szCs w:val="22"/>
-        </w:rPr>
-      </w:pPr>
-      <w:r>
-        <w:rPr>
-          <w:sz w:val="22"/>
-          <w:szCs w:val="22"/>
-        </w:rPr>
-        <w:t>}</w:t>
-      </w:r>
-    </w:p>
-    <w:p>
-      <w:pPr>
-        <w:rPr>
-          <w:sz w:val="22"/>
-          <w:szCs w:val="22"/>
-        </w:rPr>
-      </w:pPr>
-      <w:r>
-        <w:rPr>
-          <w:sz w:val="22"/>
-          <w:szCs w:val="22"/>
-        </w:rPr>
-        <w:t>http</w:t>
-      </w:r>
-    </w:p>
-    <w:p>
-      <w:pPr>
-        <w:rPr>
-          <w:sz w:val="22"/>
-          <w:szCs w:val="22"/>
-        </w:rPr>
-      </w:pPr>
-      <w:proofErr w:type="spellStart"/>
-      <w:r>
-        <w:rPr>
-          <w:sz w:val="22"/>
-          <w:szCs w:val="22"/>
-        </w:rPr>
-        <w:t>KopierenBearbeiten</w:t>
-      </w:r>
-      <w:proofErr w:type="spellEnd"/>
-    </w:p>
-    <w:p>
-      <w:pPr>
-        <w:rPr>
-          <w:sz w:val="22"/>
-          <w:szCs w:val="22"/>
-        </w:rPr>
-      </w:pPr>
-      <w:r>
-        <w:rPr>
-          <w:sz w:val="22"/>
-          <w:szCs w:val="22"/>
-        </w:rPr>
-        <w:t>GET /</w:t>
-      </w:r>
-      <w:proofErr w:type="spellStart"/>
-      <w:r>
-        <w:rPr>
-          <w:sz w:val="22"/>
-          <w:szCs w:val="22"/>
-        </w:rPr>
-        <w:t>data?start_date</w:t>
-      </w:r>
-      <w:proofErr w:type="spellEnd"/>
-      <w:r>
-        <w:rPr>
-          <w:sz w:val="22"/>
-          <w:szCs w:val="22"/>
-        </w:rPr>
-        <w:t>=2025-05-01&amp;limit=10</w:t>
-      </w:r>
-    </w:p>
-    <w:p>
-      <w:pPr>
-        <w:rPr>
-          <w:sz w:val="22"/>
-          <w:szCs w:val="22"/>
-        </w:rPr>
-      </w:pPr>
-      <w:proofErr w:type="spellStart"/>
-      <w:r>
-        <w:rPr>
-          <w:sz w:val="22"/>
-          <w:szCs w:val="22"/>
-        </w:rPr>
-        <w:t>Authorization</w:t>
-      </w:r>
-      <w:proofErr w:type="spellEnd"/>
-      <w:r>
-        <w:rPr>
-          <w:sz w:val="22"/>
-          <w:szCs w:val="22"/>
-        </w:rPr>
-        <w:t xml:space="preserve">: </w:t>
-      </w:r>
-      <w:proofErr w:type="spellStart"/>
-      <w:r>
-        <w:rPr>
-          <w:sz w:val="22"/>
-          <w:szCs w:val="22"/>
-        </w:rPr>
-        <w:t>Bearer</w:t>
-      </w:r>
-      <w:proofErr w:type="spellEnd"/>
-      <w:r>
-        <w:rPr>
-          <w:sz w:val="22"/>
-          <w:szCs w:val="22"/>
-        </w:rPr>
-        <w:t xml:space="preserve"> &lt;JWT_TOKEN&gt;</w:t>
-      </w:r>
-    </w:p>
-    <w:p>
-      <w:pPr>
-        <w:rPr>
-          <w:sz w:val="22"/>
-          <w:szCs w:val="22"/>
-        </w:rPr>
-      </w:pPr>
-      <w:r>
-        <w:rPr>
-          <w:sz w:val="22"/>
-          <w:szCs w:val="22"/>
-        </w:rPr>
-        <w:pict w14:anchorId="4747DA38">
-          <v:rect id="_x0000_i1086" style="width:0;height:1.5pt" o:hralign="center" o:hrstd="t" o:hr="t" fillcolor="#a0a0a0" stroked="f"/>
-        </w:pict>
-      </w:r>
-    </w:p>
-    <w:p>
-      <w:pPr>
-        <w:rPr>
-          <w:b/>
-          <w:bCs/>
-          <w:sz w:val="22"/>
-          <w:szCs w:val="22"/>
-        </w:rPr>
-      </w:pPr>
-      <w:r>
-        <w:rPr>
-          <w:b/>
-          <w:bCs/>
-          <w:sz w:val="22"/>
-          <w:szCs w:val="22"/>
-        </w:rPr>
-        <w:t xml:space="preserve">9. Umgebungsvariablen </w:t>
-      </w:r>
-      <w:proofErr w:type="gramStart"/>
-      <w:r>
-        <w:rPr>
-          <w:b/>
-          <w:bCs/>
-          <w:sz w:val="22"/>
-          <w:szCs w:val="22"/>
-        </w:rPr>
-        <w:t>(.</w:t>
-      </w:r>
-      <w:proofErr w:type="spellStart"/>
-      <w:r>
-        <w:rPr>
-          <w:b/>
-          <w:bCs/>
-          <w:sz w:val="22"/>
-          <w:szCs w:val="22"/>
-        </w:rPr>
-        <w:t>env</w:t>
-      </w:r>
-      <w:proofErr w:type="spellEnd"/>
-      <w:proofErr w:type="gramEnd"/>
-      <w:r>
-        <w:rPr>
-          <w:b/>
-          <w:bCs/>
-          <w:sz w:val="22"/>
-          <w:szCs w:val="22"/>
-        </w:rPr>
-        <w:t xml:space="preserve"> Beispiel)</w:t>
-      </w:r>
-    </w:p>
-    <w:p>
-      <w:pPr>
-        <w:rPr>
-          <w:sz w:val="22"/>
-          <w:szCs w:val="22"/>
-        </w:rPr>
-      </w:pPr>
-      <w:proofErr w:type="spellStart"/>
-      <w:r>
-        <w:rPr>
-          <w:sz w:val="22"/>
-          <w:szCs w:val="22"/>
-        </w:rPr>
-        <w:t>env</w:t>
-      </w:r>
-      <w:proofErr w:type="spellEnd"/>
-    </w:p>
-    <w:p>
-      <w:pPr>
-        <w:rPr>
-          <w:sz w:val="22"/>
-          <w:szCs w:val="22"/>
-        </w:rPr>
-      </w:pPr>
-      <w:proofErr w:type="spellStart"/>
-      <w:r>
-        <w:rPr>
-          <w:sz w:val="22"/>
-          <w:szCs w:val="22"/>
-        </w:rPr>
-        <w:t>KopierenBearbeiten</w:t>
-      </w:r>
-      <w:proofErr w:type="spellEnd"/>
-    </w:p>
-    <w:p>
-      <w:pPr>
-        <w:rPr>
-          <w:sz w:val="22"/>
-          <w:szCs w:val="22"/>
-        </w:rPr>
-      </w:pPr>
-      <w:r>
-        <w:rPr>
-          <w:sz w:val="22"/>
-          <w:szCs w:val="22"/>
-        </w:rPr>
-        <w:t>JWT_SECRET_KEY=</w:t>
-      </w:r>
-      <w:proofErr w:type="spellStart"/>
-      <w:r>
-        <w:rPr>
-          <w:sz w:val="22"/>
-          <w:szCs w:val="22"/>
-        </w:rPr>
-        <w:t>supersecretkey</w:t>
-      </w:r>
-      <w:proofErr w:type="spellEnd"/>
-    </w:p>
-    <w:p>
-      <w:pPr>
-        <w:rPr>
-          <w:sz w:val="22"/>
-          <w:szCs w:val="22"/>
-        </w:rPr>
-      </w:pPr>
-      <w:r>
-        <w:rPr>
-          <w:sz w:val="22"/>
-          <w:szCs w:val="22"/>
-        </w:rPr>
-        <w:t>MQTT_BROKER=10.93.140.165</w:t>
-      </w:r>
-    </w:p>
-    <w:p>
-      <w:pPr>
-        <w:rPr>
-          <w:sz w:val="22"/>
-          <w:szCs w:val="22"/>
-        </w:rPr>
-      </w:pPr>
-      <w:r>
-        <w:rPr>
-          <w:sz w:val="22"/>
-          <w:szCs w:val="22"/>
-        </w:rPr>
-        <w:t>MQTT_PORT=1884</w:t>
-      </w:r>
-    </w:p>
-    <w:p>
-      <w:pPr>
-        <w:rPr>
-          <w:sz w:val="22"/>
-          <w:szCs w:val="22"/>
-        </w:rPr>
-      </w:pPr>
-      <w:r>
-        <w:rPr>
-          <w:sz w:val="22"/>
-          <w:szCs w:val="22"/>
-        </w:rPr>
-        <w:t>MQTT_USER=grp5</w:t>
-      </w:r>
-    </w:p>
-    <w:p>
-      <w:pPr>
-        <w:rPr>
-          <w:sz w:val="22"/>
-          <w:szCs w:val="22"/>
-        </w:rPr>
-      </w:pPr>
-      <w:r>
-        <w:rPr>
-          <w:sz w:val="22"/>
-          <w:szCs w:val="22"/>
-        </w:rPr>
-        <w:t>MQTT_PASS=grp5123!</w:t>
-      </w:r>
-    </w:p>
-    <w:p>
-      <w:pPr>
-        <w:rPr>
-          <w:sz w:val="22"/>
-          <w:szCs w:val="22"/>
-        </w:rPr>
-      </w:pPr>
-      <w:r>
-        <w:rPr>
-          <w:sz w:val="22"/>
-          <w:szCs w:val="22"/>
-        </w:rPr>
-        <w:t>DB_PATH=</w:t>
-      </w:r>
-      <w:proofErr w:type="spellStart"/>
-      <w:r>
-        <w:rPr>
-          <w:sz w:val="22"/>
-          <w:szCs w:val="22"/>
-        </w:rPr>
-        <w:t>local.db</w:t>
-      </w:r>
-      <w:proofErr w:type="spellEnd"/>
-    </w:p>
-    <w:p>
-      <w:pPr>
-        <w:rPr>
-          <w:sz w:val="22"/>
-          <w:szCs w:val="22"/>
-        </w:rPr>
-      </w:pPr>
-      <w:r>
-        <w:rPr>
-          <w:sz w:val="22"/>
-          <w:szCs w:val="22"/>
-        </w:rPr>
-        <w:lastRenderedPageBreak/>
-        <w:pict w14:anchorId="2A8B7415">
-          <v:rect id="_x0000_i1087" style="width:0;height:1.5pt" o:hralign="center" o:hrstd="t" o:hr="t" fillcolor="#a0a0a0" stroked="f"/>
-        </w:pict>
-      </w:r>
-    </w:p>
-    <w:p>
-      <w:pPr>
-        <w:rPr>
-          <w:b/>
-          <w:bCs/>
-          <w:sz w:val="22"/>
-          <w:szCs w:val="22"/>
-        </w:rPr>
-      </w:pPr>
-      <w:r>
-        <w:rPr>
-          <w:b/>
-          <w:bCs/>
-          <w:sz w:val="22"/>
-          <w:szCs w:val="22"/>
-        </w:rPr>
-        <w:t>10. Fazit</w:t>
-      </w:r>
-    </w:p>
-    <w:p>
-      <w:pPr>
-        <w:rPr>
-          <w:sz w:val="22"/>
-          <w:szCs w:val="22"/>
-        </w:rPr>
-      </w:pPr>
-      <w:r>
-        <w:rPr>
-          <w:sz w:val="22"/>
-          <w:szCs w:val="22"/>
-        </w:rPr>
-        <w:t>Dieses Backend-System bietet eine robuste Basis für ein intelligentes Raumüberwachungssystem. Es ist modular aufgebaut, MQTT-fähig, datensicher und auf Erweiterbarkeit ausgelegt – ideal für zukünftige Erweiterungen mit Frontend-Dashboards, mobilen Clients oder erweiterten Alarmsystemen.</w:t>
+        <w:t>Visualisierung Backend</w:t>
       </w:r>
     </w:p>
     <w:p>
@@ -6089,6 +4364,7 @@
   <w:style w:type="character" w:default="1" w:styleId="Absatz-Standardschriftart">
     <w:name w:val="Default Paragraph Font"/>
     <w:uiPriority w:val="1"/>
+    <w:semiHidden/>
     <w:unhideWhenUsed/>
   </w:style>
   <w:style w:type="table" w:default="1" w:styleId="NormaleTabelle">

</xml_diff>